<commit_message>
word cv added - março
</commit_message>
<xml_diff>
--- a/cv-research_.docx
+++ b/cv-research_.docx
@@ -665,7 +665,29 @@
           <w:szCs w:val="24"/>
           <w:lang w:val="en-GB"/>
         </w:rPr>
-        <w:t>SWANSEA UNIVERSITY</w:t>
+        <w:t>S</w:t>
+      </w:r>
+      <w:r>
+        <w:rPr>
+          <w:rFonts w:ascii="Times New Roman" w:hAnsi="Times New Roman" w:cs="Times New Roman"/>
+          <w:bCs/>
+          <w:caps/>
+          <w:sz w:val="24"/>
+          <w:szCs w:val="24"/>
+          <w:lang w:val="en-GB"/>
+        </w:rPr>
+        <w:t>--</w:t>
+      </w:r>
+      <w:r>
+        <w:rPr>
+          <w:rFonts w:ascii="Times New Roman" w:hAnsi="Times New Roman" w:cs="Times New Roman"/>
+          <w:bCs/>
+          <w:caps/>
+          <w:sz w:val="24"/>
+          <w:szCs w:val="24"/>
+          <w:lang w:val="en-GB"/>
+        </w:rPr>
+        <w:t>WANSEA UNIVERSITY</w:t>
       </w:r>
       <w:r>
         <w:rPr>
@@ -3180,16 +3202,16 @@
           <w:rFonts w:ascii="Times New Roman" w:hAnsi="Times New Roman" w:cs="Times New Roman"/>
           <w:sz w:val="24"/>
           <w:szCs w:val="24"/>
-          <w:lang w:val="pt-BR"/>
-        </w:rPr>
-      </w:pPr>
-      <w:r>
-        <w:rPr>
-          <w:rFonts w:ascii="Times New Roman" w:hAnsi="Times New Roman" w:cs="Times New Roman"/>
-          <w:sz w:val="24"/>
-          <w:szCs w:val="24"/>
           <w:lang w:val="en-GB"/>
         </w:rPr>
+      </w:pPr>
+      <w:r>
+        <w:rPr>
+          <w:rFonts w:ascii="Times New Roman" w:hAnsi="Times New Roman" w:cs="Times New Roman"/>
+          <w:sz w:val="24"/>
+          <w:szCs w:val="24"/>
+          <w:lang w:val="en-GB"/>
+        </w:rPr>
         <w:t xml:space="preserve">Santos, J. C. A.; </w:t>
       </w:r>
       <w:proofErr w:type="spellStart"/>
@@ -3210,16 +3232,7 @@
           <w:szCs w:val="24"/>
           <w:lang w:val="en-GB"/>
         </w:rPr>
-        <w:t>, P. R. M.; Andrade, J. P. R.; Souza A. C</w:t>
-      </w:r>
-      <w:r>
-        <w:rPr>
-          <w:rFonts w:ascii="Times New Roman" w:hAnsi="Times New Roman" w:cs="Times New Roman"/>
-          <w:sz w:val="24"/>
-          <w:szCs w:val="24"/>
-          <w:lang w:val="pt-BR"/>
-        </w:rPr>
-        <w:t xml:space="preserve">. R.; Lira </w:t>
+        <w:t xml:space="preserve">, P. R. M.; Andrade, J. P. R.; Souza A. C. R.; Lira </w:t>
       </w:r>
       <w:proofErr w:type="spellStart"/>
       <w:r>
@@ -3227,7 +3240,7 @@
           <w:rFonts w:ascii="Times New Roman" w:hAnsi="Times New Roman" w:cs="Times New Roman"/>
           <w:sz w:val="24"/>
           <w:szCs w:val="24"/>
-          <w:lang w:val="pt-BR"/>
+          <w:lang w:val="en-GB"/>
         </w:rPr>
         <w:t>filho</w:t>
       </w:r>
@@ -3237,7 +3250,7 @@
           <w:rFonts w:ascii="Times New Roman" w:hAnsi="Times New Roman" w:cs="Times New Roman"/>
           <w:sz w:val="24"/>
           <w:szCs w:val="24"/>
-          <w:lang w:val="pt-BR"/>
+          <w:lang w:val="en-GB"/>
         </w:rPr>
         <w:t xml:space="preserve">, R. J. M.; </w:t>
       </w:r>
@@ -3247,7 +3260,7 @@
           <w:rFonts w:ascii="Times New Roman" w:hAnsi="Times New Roman" w:cs="Times New Roman"/>
           <w:sz w:val="24"/>
           <w:szCs w:val="24"/>
-          <w:lang w:val="pt-BR"/>
+          <w:lang w:val="en-GB"/>
         </w:rPr>
         <w:t>Carvalho</w:t>
       </w:r>
@@ -3257,7 +3270,7 @@
           <w:rFonts w:ascii="Times New Roman" w:hAnsi="Times New Roman" w:cs="Times New Roman"/>
           <w:sz w:val="24"/>
           <w:szCs w:val="24"/>
-          <w:lang w:val="pt-BR"/>
+          <w:lang w:val="en-GB"/>
         </w:rPr>
         <w:t xml:space="preserve">, D. K. E. An Algebraic Dynamic Multilevel and </w:t>
       </w:r>
@@ -3267,7 +3280,7 @@
           <w:rFonts w:ascii="Times New Roman" w:hAnsi="Times New Roman" w:cs="Times New Roman"/>
           <w:sz w:val="24"/>
           <w:szCs w:val="24"/>
-          <w:lang w:val="pt-BR"/>
+          <w:lang w:val="en-GB"/>
         </w:rPr>
         <w:t>Multiscale</w:t>
       </w:r>
@@ -3277,25 +3290,19 @@
           <w:rFonts w:ascii="Times New Roman" w:hAnsi="Times New Roman" w:cs="Times New Roman"/>
           <w:sz w:val="24"/>
           <w:szCs w:val="24"/>
-          <w:lang w:val="pt-BR"/>
+          <w:lang w:val="en-GB"/>
         </w:rPr>
         <w:t xml:space="preserve"> Method with Non-Uniform mesh</w:t>
       </w:r>
-    </w:p>
-    <w:p>
-      <w:pPr>
-        <w:tabs>
-          <w:tab w:val="right" w:pos="9360"/>
-        </w:tabs>
-        <w:spacing w:after="0" w:line="240" w:lineRule="auto"/>
-        <w:ind w:left="720"/>
+      <w:r>
         <w:rPr>
           <w:rFonts w:ascii="Times New Roman" w:hAnsi="Times New Roman" w:cs="Times New Roman"/>
           <w:sz w:val="24"/>
           <w:szCs w:val="24"/>
           <w:lang w:val="en-GB"/>
         </w:rPr>
-      </w:pPr>
+        <w:t xml:space="preserve"> </w:t>
+      </w:r>
       <w:r>
         <w:rPr>
           <w:rFonts w:ascii="Times New Roman" w:hAnsi="Times New Roman" w:cs="Times New Roman"/>
@@ -3332,7 +3339,15 @@
           <w:szCs w:val="24"/>
           <w:lang w:val="en-GB"/>
         </w:rPr>
-        <w:br/>
+        <w:t xml:space="preserve"> </w:t>
+      </w:r>
+      <w:r>
+        <w:rPr>
+          <w:rFonts w:ascii="Times New Roman" w:hAnsi="Times New Roman" w:cs="Times New Roman"/>
+          <w:sz w:val="24"/>
+          <w:szCs w:val="24"/>
+          <w:lang w:val="en-GB"/>
+        </w:rPr>
         <w:t xml:space="preserve">Two-Phase Flows in Highly Heterogeneous Petroleum Reservoirs, </w:t>
       </w:r>
       <w:proofErr w:type="gramStart"/>
@@ -3353,7 +3368,18 @@
           <w:szCs w:val="24"/>
           <w:lang w:val="en-GB"/>
         </w:rPr>
-        <w:t xml:space="preserve"> appear in Journal of Computational Physics (2022)</w:t>
+        <w:t xml:space="preserve"> appear in Jour</w:t>
+      </w:r>
+      <w:bookmarkStart w:id="0" w:name="_GoBack"/>
+      <w:bookmarkEnd w:id="0"/>
+      <w:r>
+        <w:rPr>
+          <w:rFonts w:ascii="Times New Roman" w:hAnsi="Times New Roman" w:cs="Times New Roman"/>
+          <w:sz w:val="24"/>
+          <w:szCs w:val="24"/>
+          <w:lang w:val="en-GB"/>
+        </w:rPr>
+        <w:t>nal of Computational Physics (2022)</w:t>
       </w:r>
     </w:p>
     <w:p>
@@ -4387,8 +4413,6 @@
           <w:szCs w:val="28"/>
         </w:rPr>
       </w:pPr>
-      <w:bookmarkStart w:id="0" w:name="_GoBack"/>
-      <w:bookmarkEnd w:id="0"/>
       <w:r>
         <w:rPr>
           <w:rFonts w:ascii="Times New Roman" w:hAnsi="Times New Roman" w:cs="Times New Roman"/>
@@ -9575,7 +9599,7 @@
 </file>
 
 <file path=customXml/itemProps1.xml><?xml version="1.0" encoding="utf-8"?>
-<ds:datastoreItem xmlns:ds="http://schemas.openxmlformats.org/officeDocument/2006/customXml" ds:itemID="{7D80E8C7-5252-461E-BBBC-FC46AFA9C472}">
+<ds:datastoreItem xmlns:ds="http://schemas.openxmlformats.org/officeDocument/2006/customXml" ds:itemID="{A520280D-66B3-40EB-9902-A7494667ED8F}">
   <ds:schemaRefs>
     <ds:schemaRef ds:uri="http://schemas.openxmlformats.org/officeDocument/2006/bibliography"/>
   </ds:schemaRefs>

</xml_diff>